<commit_message>
report and ppt update
deepcopy report update
</commit_message>
<xml_diff>
--- a/deepcopy/report_deepcopy.docx
+++ b/deepcopy/report_deepcopy.docx
@@ -211,43 +211,35 @@
         </w:rPr>
         <w:t xml:space="preserve"> (</w:t>
       </w:r>
-      <w:proofErr w:type="spellStart"/>
       <w:r>
         <w:rPr>
           <w:b/>
           <w:bCs/>
           <w:lang w:val="en-US"/>
         </w:rPr>
-        <w:t>flame_graphs</w:t>
-      </w:r>
-      <w:proofErr w:type="spellEnd"/>
+        <w:t>flame_graphs/</w:t>
+      </w:r>
       <w:r>
         <w:rPr>
           <w:b/>
           <w:bCs/>
           <w:lang w:val="en-US"/>
         </w:rPr>
-        <w:t>/</w:t>
-      </w:r>
-      <w:proofErr w:type="spellStart"/>
-      <w:r>
-        <w:rPr>
-          <w:b/>
-          <w:bCs/>
+        <w:t>deepcopy_flamegraph.svg</w:t>
+      </w:r>
+      <w:r>
+        <w:rPr>
           <w:lang w:val="en-US"/>
         </w:rPr>
-        <w:t>deepcopy_flamegraph.svg</w:t>
-      </w:r>
-      <w:proofErr w:type="spellEnd"/>
-      <w:r>
-        <w:rPr>
-          <w:lang w:val="en-US"/>
-        </w:rPr>
         <w:t>).</w:t>
       </w:r>
       <w:r>
         <w:br/>
-        <w:t>This behavior indicated that deepcopy is dominated by Python-level bytecode execution rather than the actual data-copying operations.</w:t>
+        <w:t xml:space="preserve">This behavior indicated that deepcopy is dominated by Python-level bytecode execution </w:t>
+      </w:r>
+      <w:r>
+        <w:lastRenderedPageBreak/>
+        <w:t>rather than the actual data-copying operations.</w:t>
       </w:r>
       <w:r>
         <w:br/>
@@ -436,6 +428,7 @@
           <w:b/>
           <w:bCs/>
         </w:rPr>
+        <w:lastRenderedPageBreak/>
         <w:t>101 µs</w:t>
       </w:r>
       <w:r>
@@ -470,9 +463,6 @@
       </w:r>
       <w:r>
         <w:br/>
-      </w:r>
-      <w:r>
-        <w:lastRenderedPageBreak/>
         <w:t>The next sections present the implementation of th</w:t>
       </w:r>
       <w:r>
@@ -709,6 +699,7 @@
         </w:rPr>
       </w:pPr>
       <w:r>
+        <w:lastRenderedPageBreak/>
         <w:t>Example: Integration of the C-based Optimization</w:t>
       </w:r>
     </w:p>
@@ -1010,7 +1001,6 @@
           <w:szCs w:val="20"/>
           <w14:ligatures w14:val="none"/>
         </w:rPr>
-        <w:lastRenderedPageBreak/>
         <w:t>{</w:t>
       </w:r>
     </w:p>
@@ -4928,6 +4918,7 @@
           <w:szCs w:val="20"/>
           <w14:ligatures w14:val="none"/>
         </w:rPr>
+        <w:lastRenderedPageBreak/>
         <w:t xml:space="preserve">    _deepcopy_list_c </w:t>
       </w:r>
       <w:r>
@@ -5562,7 +5553,6 @@
           <w:szCs w:val="20"/>
           <w14:ligatures w14:val="none"/>
         </w:rPr>
-        <w:lastRenderedPageBreak/>
         <w:t xml:space="preserve">    memo</w:t>
       </w:r>
       <w:r>
@@ -6090,6 +6080,9 @@
       </w:r>
       <w:r>
         <w:br/>
+      </w:r>
+      <w:r>
+        <w:lastRenderedPageBreak/>
         <w:t>The updated results show a consistent and measurable improvement in both runtime performance and low-level CPU efficiency.</w:t>
       </w:r>
     </w:p>
@@ -6146,9 +6139,9 @@
       </w:pPr>
       <w:r>
         <w:rPr>
+          <w:noProof/>
           <w:lang w:val="en-US"/>
         </w:rPr>
-        <w:lastRenderedPageBreak/>
         <w:drawing>
           <wp:inline distT="0" distB="0" distL="0" distR="0" wp14:anchorId="3886CD63" wp14:editId="085A7F4A">
             <wp:extent cx="4635527" cy="961926"/>
@@ -6199,7 +6192,12 @@
         <w:t>This improvement confirms that migrating the copy logic from Python’s interpreter layer to compiled C code effectively reduced function call overhead and bytecode interpretation time.</w:t>
       </w:r>
       <w:r>
+        <w:rPr>
+          <w:lang w:val="en-US"/>
+        </w:rPr>
         <w:br/>
+      </w:r>
+      <w:r>
         <w:t xml:space="preserve">Hardware-level profiling using </w:t>
       </w:r>
       <w:r>
@@ -6224,27 +6222,21 @@
         <w:t>~14.2% fewer instructions</w:t>
       </w:r>
       <w:r>
-        <w:t xml:space="preserve">, while achieving an </w:t>
+        <w:t>, while total cache and branch events decreased as well.</w:t>
+      </w:r>
+      <w:r>
+        <w:br/>
+        <w:t xml:space="preserve">However, the </w:t>
       </w:r>
       <w:r>
         <w:rPr>
           <w:b/>
           <w:bCs/>
         </w:rPr>
-        <w:t>~11% reduction in cache-miss rate</w:t>
-      </w:r>
-      <w:r>
-        <w:t xml:space="preserve"> and maintaining a nearly unchanged </w:t>
-      </w:r>
-      <w:r>
-        <w:rPr>
-          <w:b/>
-          <w:bCs/>
-        </w:rPr>
-        <w:t>branch-miss rate</w:t>
-      </w:r>
-      <w:r>
-        <w:t xml:space="preserve"> (variation &lt; 2%, within measurement noise)</w:t>
+        <w:t>cache-miss and branch-miss ratios</w:t>
+      </w:r>
+      <w:r>
+        <w:t xml:space="preserve"> exhibited minor fluctuations between runs, likely due to the smaller number of memory accesses in the optimized version, which makes these ratios more sensitive to measurement noise and microarchitectural variations</w:t>
       </w:r>
       <w:r>
         <w:rPr>
@@ -6261,6 +6253,7 @@
       </w:pPr>
       <w:r>
         <w:rPr>
+          <w:noProof/>
           <w:lang w:val="en-US"/>
         </w:rPr>
         <w:drawing>
@@ -6299,254 +6292,369 @@
           </wp:inline>
         </w:drawing>
       </w:r>
+    </w:p>
+    <w:p>
+      <w:pPr>
+        <w:rPr>
+          <w:lang w:val="en-US"/>
+        </w:rPr>
+      </w:pPr>
+      <w:r>
+        <w:drawing>
+          <wp:inline distT="0" distB="0" distL="0" distR="0" wp14:anchorId="4989FA45" wp14:editId="799DE3B5">
+            <wp:extent cx="3988340" cy="843092"/>
+            <wp:effectExtent l="0" t="0" r="0" b="0"/>
+            <wp:docPr id="4" name="Picture 3" descr="A screenshot of a computer&#10;&#10;AI-generated content may be incorrect.">
+              <a:extLst xmlns:a="http://schemas.openxmlformats.org/drawingml/2006/main">
+                <a:ext uri="{FF2B5EF4-FFF2-40B4-BE49-F238E27FC236}">
+                  <a16:creationId xmlns:a16="http://schemas.microsoft.com/office/drawing/2014/main" id="{D5F46E94-E501-DD77-0026-A8BE9B0716EB}"/>
+                </a:ext>
+              </a:extLst>
+            </wp:docPr>
+            <wp:cNvGraphicFramePr>
+              <a:graphicFrameLocks xmlns:a="http://schemas.openxmlformats.org/drawingml/2006/main" noChangeAspect="1"/>
+            </wp:cNvGraphicFramePr>
+            <a:graphic xmlns:a="http://schemas.openxmlformats.org/drawingml/2006/main">
+              <a:graphicData uri="http://schemas.openxmlformats.org/drawingml/2006/picture">
+                <pic:pic xmlns:pic="http://schemas.openxmlformats.org/drawingml/2006/picture">
+                  <pic:nvPicPr>
+                    <pic:cNvPr id="4" name="Picture 3" descr="A screenshot of a computer&#10;&#10;AI-generated content may be incorrect.">
+                      <a:extLst>
+                        <a:ext uri="{FF2B5EF4-FFF2-40B4-BE49-F238E27FC236}">
+                          <a16:creationId xmlns:a16="http://schemas.microsoft.com/office/drawing/2014/main" id="{D5F46E94-E501-DD77-0026-A8BE9B0716EB}"/>
+                        </a:ext>
+                      </a:extLst>
+                    </pic:cNvPr>
+                    <pic:cNvPicPr>
+                      <a:picLocks noChangeAspect="1"/>
+                    </pic:cNvPicPr>
+                  </pic:nvPicPr>
+                  <pic:blipFill>
+                    <a:blip r:embed="rId8"/>
+                    <a:stretch>
+                      <a:fillRect/>
+                    </a:stretch>
+                  </pic:blipFill>
+                  <pic:spPr>
+                    <a:xfrm>
+                      <a:off x="0" y="0"/>
+                      <a:ext cx="4057860" cy="857788"/>
+                    </a:xfrm>
+                    <a:prstGeom prst="rect">
+                      <a:avLst/>
+                    </a:prstGeom>
+                  </pic:spPr>
+                </pic:pic>
+              </a:graphicData>
+            </a:graphic>
+          </wp:inline>
+        </w:drawing>
+      </w:r>
+    </w:p>
+    <w:p>
+      <w:pPr>
+        <w:rPr>
+          <w:lang w:val="en-US"/>
+        </w:rPr>
+      </w:pPr>
+      <w:r>
+        <w:drawing>
+          <wp:inline distT="0" distB="0" distL="0" distR="0" wp14:anchorId="1827E482" wp14:editId="3AACED10">
+            <wp:extent cx="4457922" cy="1146337"/>
+            <wp:effectExtent l="0" t="0" r="0" b="0"/>
+            <wp:docPr id="6" name="Picture 5" descr="A computer screen with numbers and symbols&#10;&#10;AI-generated content may be incorrect.">
+              <a:extLst xmlns:a="http://schemas.openxmlformats.org/drawingml/2006/main">
+                <a:ext uri="{FF2B5EF4-FFF2-40B4-BE49-F238E27FC236}">
+                  <a16:creationId xmlns:a16="http://schemas.microsoft.com/office/drawing/2014/main" id="{25E3463C-9972-A026-2942-21968C7A1600}"/>
+                </a:ext>
+              </a:extLst>
+            </wp:docPr>
+            <wp:cNvGraphicFramePr>
+              <a:graphicFrameLocks xmlns:a="http://schemas.openxmlformats.org/drawingml/2006/main" noChangeAspect="1"/>
+            </wp:cNvGraphicFramePr>
+            <a:graphic xmlns:a="http://schemas.openxmlformats.org/drawingml/2006/main">
+              <a:graphicData uri="http://schemas.openxmlformats.org/drawingml/2006/picture">
+                <pic:pic xmlns:pic="http://schemas.openxmlformats.org/drawingml/2006/picture">
+                  <pic:nvPicPr>
+                    <pic:cNvPr id="6" name="Picture 5" descr="A computer screen with numbers and symbols&#10;&#10;AI-generated content may be incorrect.">
+                      <a:extLst>
+                        <a:ext uri="{FF2B5EF4-FFF2-40B4-BE49-F238E27FC236}">
+                          <a16:creationId xmlns:a16="http://schemas.microsoft.com/office/drawing/2014/main" id="{25E3463C-9972-A026-2942-21968C7A1600}"/>
+                        </a:ext>
+                      </a:extLst>
+                    </pic:cNvPr>
+                    <pic:cNvPicPr>
+                      <a:picLocks noChangeAspect="1"/>
+                    </pic:cNvPicPr>
+                  </pic:nvPicPr>
+                  <pic:blipFill>
+                    <a:blip r:embed="rId9"/>
+                    <a:stretch>
+                      <a:fillRect/>
+                    </a:stretch>
+                  </pic:blipFill>
+                  <pic:spPr>
+                    <a:xfrm>
+                      <a:off x="0" y="0"/>
+                      <a:ext cx="4505672" cy="1158616"/>
+                    </a:xfrm>
+                    <a:prstGeom prst="rect">
+                      <a:avLst/>
+                    </a:prstGeom>
+                  </pic:spPr>
+                </pic:pic>
+              </a:graphicData>
+            </a:graphic>
+          </wp:inline>
+        </w:drawing>
+      </w:r>
+    </w:p>
+    <w:p>
+      <w:r>
+        <w:t>Overall, the profiling results indicate tighter CPU execution, reduced interpreter overhead, and improved efficiency in C-level execution paths.</w:t>
+      </w:r>
       <w:r>
         <w:br/>
-        <w:t>These metrics collectively indicate tighter CPU execution, better cache locality, and reduced interpreter overhead.</w:t>
-      </w:r>
-    </w:p>
-    <w:p>
-      <w:r>
         <w:t>The flame graph of the optimized version</w:t>
       </w:r>
       <w:r>
         <w:rPr>
           <w:lang w:val="en-US"/>
         </w:rPr>
-        <w:t xml:space="preserve"> (</w:t>
-      </w:r>
-      <w:proofErr w:type="spellStart"/>
+        <w:t xml:space="preserve"> </w:t>
+      </w:r>
+      <w:r>
+        <w:rPr>
+          <w:lang w:val="en-US"/>
+        </w:rPr>
+        <w:t>(</w:t>
+      </w:r>
       <w:r>
         <w:rPr>
           <w:b/>
           <w:bCs/>
           <w:lang w:val="en-US"/>
         </w:rPr>
-        <w:t>flame_graphs</w:t>
-      </w:r>
-      <w:proofErr w:type="spellEnd"/>
+        <w:t>flame_graphs/deepcopy_flamegraph_opt.svg</w:t>
+      </w:r>
+      <w:r>
+        <w:rPr>
+          <w:lang w:val="en-US"/>
+        </w:rPr>
+        <w:t>)</w:t>
+      </w:r>
+      <w:r>
+        <w:t xml:space="preserve"> </w:t>
+      </w:r>
+      <w:r>
+        <w:t>visually reinforces this behavior:</w:t>
+      </w:r>
+      <w:r>
+        <w:br/>
+      </w:r>
+      <w:r>
+        <w:lastRenderedPageBreak/>
+        <w:t>interpreter-heavy functions such as PyEval_EvalFrameDefault and PyObject_Call, which previously dominated the baseline profile, have been largely replaced by direct native calls like deepcopy_dict_c, deepcopy_list_c, and deepcopy_tuple_c.</w:t>
+      </w:r>
+      <w:r>
+        <w:br/>
+        <w:t>This flattening of the call stack clearly demonstrates the shift from Python-level dispatch and recursion toward efficient, low-overhead C execution.</w:t>
+      </w:r>
+    </w:p>
+    <w:p>
+      <w:pPr>
+        <w:rPr>
+          <w:lang w:val="en-US"/>
+        </w:rPr>
+      </w:pPr>
+      <w:r>
+        <w:t>Together, these findings highlight the effectiveness of the optimization:</w:t>
+      </w:r>
+      <w:r>
+        <w:br/>
+        <w:t xml:space="preserve">by offloading recursive copy operations to low-level C implementations, the system achieves faster execution, more efficient CPU utilization, and stable, reproducible performance gains </w:t>
+      </w:r>
+      <w:r>
+        <w:rPr>
+          <w:lang w:val="en-US"/>
+        </w:rPr>
+        <w:t>-</w:t>
+      </w:r>
+      <w:r>
+        <w:t xml:space="preserve"> even though fine-grained cache and branch ratios naturally vary</w:t>
+      </w:r>
+      <w:r>
+        <w:rPr>
+          <w:lang w:val="en-US"/>
+        </w:rPr>
+        <w:t xml:space="preserve"> </w:t>
+      </w:r>
+      <w:r>
+        <w:t>between runs.</w:t>
+      </w:r>
+    </w:p>
+    <w:p>
+      <w:pPr>
+        <w:pStyle w:val="Heading2"/>
+      </w:pPr>
+      <w:r>
+        <w:t>Hardware Acceleration Proposal</w:t>
+      </w:r>
+    </w:p>
+    <w:p>
+      <w:pPr>
+        <w:pStyle w:val="Heading3"/>
+      </w:pPr>
+      <w:r>
+        <w:t>Motivation</w:t>
+      </w:r>
+    </w:p>
+    <w:p>
+      <w:pPr>
+        <w:rPr>
+          <w:lang w:val="en-US"/>
+        </w:rPr>
+      </w:pPr>
+      <w:r>
+        <w:t>The software optimization moved the recursive logic of copy.deepcopy from Python bytecode into native C, greatly reducing interpreter overhead.</w:t>
+      </w:r>
+      <w:r>
+        <w:br/>
+        <w:t xml:space="preserve">However, even in this optimized implementation, the actual copying of objects </w:t>
+      </w:r>
+      <w:r>
+        <w:rPr>
+          <w:lang w:val="en-US"/>
+        </w:rPr>
+        <w:t>-</w:t>
+      </w:r>
+      <w:r>
+        <w:t xml:space="preserve"> iterating through lists, dictionaries, and tuples </w:t>
+      </w:r>
+      <w:r>
+        <w:rPr>
+          <w:lang w:val="en-US"/>
+        </w:rPr>
+        <w:t>-</w:t>
+      </w:r>
+      <w:r>
+        <w:t xml:space="preserve"> still runs on the CPU using regular load/store operations.</w:t>
+      </w:r>
+      <w:r>
+        <w:br/>
+        <w:t>These loops are memory-bound and execute millions of small memory accesses for large nested structures.</w:t>
+      </w:r>
+      <w:r>
+        <w:br/>
+        <w:t>A hardware-accelerated version could offload this work to a dedicated unit designed to traverse and duplicate Python data structures directly in memory.</w:t>
+      </w:r>
+    </w:p>
+    <w:p>
+      <w:pPr>
+        <w:pStyle w:val="Heading3"/>
+      </w:pPr>
+      <w:r>
+        <w:t>Key Design Challenge: Non-Contiguous Python Objects</w:t>
+      </w:r>
+    </w:p>
+    <w:p>
+      <w:r>
+        <w:t>Unlike C structs or arrays, Python objects are not stored contiguously in memory.</w:t>
+      </w:r>
+      <w:r>
+        <w:br/>
+        <w:t xml:space="preserve">A list contains a contiguous array of </w:t>
+      </w:r>
+      <w:r>
+        <w:rPr>
+          <w:i/>
+          <w:iCs/>
+        </w:rPr>
+        <w:t>pointers</w:t>
+      </w:r>
+      <w:r>
+        <w:t xml:space="preserve"> to elements, but the elements themselves can reside anywhere.</w:t>
+      </w:r>
+      <w:r>
+        <w:br/>
+        <w:t>A dict maintains a hash table pointing to key/value objects located at arbitrary addresses.</w:t>
+      </w:r>
+      <w:r>
+        <w:br/>
+        <w:t>Therefore, providing only a base address and length (as in memcpy) is insufficient.</w:t>
+      </w:r>
+    </w:p>
+    <w:p>
+      <w:pPr>
+        <w:rPr>
+          <w:lang w:val="en-US"/>
+        </w:rPr>
+      </w:pPr>
+      <w:r>
+        <w:t xml:space="preserve">To solve this, the hardware must rely on a </w:t>
+      </w:r>
       <w:r>
         <w:rPr>
           <w:b/>
           <w:bCs/>
+        </w:rPr>
+        <w:t>descriptor</w:t>
+      </w:r>
+      <w:r>
+        <w:t xml:space="preserve"> generated by the software layer.</w:t>
+      </w:r>
+      <w:r>
+        <w:br/>
+        <w:t xml:space="preserve">This descriptor describes the structure of the object graph </w:t>
+      </w:r>
+      <w:r>
+        <w:rPr>
           <w:lang w:val="en-US"/>
         </w:rPr>
-        <w:t>/</w:t>
-      </w:r>
-      <w:proofErr w:type="spellStart"/>
+        <w:t>-</w:t>
+      </w:r>
+      <w:r>
+        <w:t xml:space="preserve"> including object types, element counts, and the memory addresses of referenced objects </w:t>
+      </w:r>
+      <w:r>
+        <w:rPr>
+          <w:lang w:val="en-US"/>
+        </w:rPr>
+        <w:t>-</w:t>
+      </w:r>
+      <w:r>
+        <w:t xml:space="preserve"> allowing the hardware to navigate and copy complex, non-contiguous data correctly.</w:t>
+      </w:r>
+    </w:p>
+    <w:p>
+      <w:pPr>
+        <w:pStyle w:val="Heading3"/>
+      </w:pPr>
+      <w:r>
+        <w:t>Concept Overview</w:t>
+      </w:r>
+    </w:p>
+    <w:p>
+      <w:r>
+        <w:t xml:space="preserve">We propose a </w:t>
+      </w:r>
       <w:r>
         <w:rPr>
           <w:b/>
           <w:bCs/>
-          <w:lang w:val="en-US"/>
-        </w:rPr>
-        <w:t>deepcopy_flamegraph_opt.svg</w:t>
-      </w:r>
-      <w:proofErr w:type="spellEnd"/>
-      <w:r>
-        <w:rPr>
-          <w:lang w:val="en-US"/>
-        </w:rPr>
-        <w:t>)</w:t>
-      </w:r>
-      <w:r>
-        <w:t xml:space="preserve"> visually reinforces this behavior.</w:t>
+        </w:rPr>
+        <w:t>FastCopy Hardware Accelerator (FCA)</w:t>
+      </w:r>
+      <w:r>
+        <w:t xml:space="preserve"> integrated with the existing fastcopy.c module.</w:t>
       </w:r>
       <w:r>
         <w:br/>
-        <w:t xml:space="preserve">Interpreter-heavy functions such as PyEval_EvalFrameDefault and PyObject_Call, which previously dominated the baseline profile, have been largely eliminated </w:t>
-      </w:r>
-      <w:r>
-        <w:rPr>
-          <w:lang w:val="en-US"/>
-        </w:rPr>
-        <w:t xml:space="preserve">- </w:t>
-      </w:r>
-      <w:r>
-        <w:t>replaced by direct calls to native C routines such as deepcopy_dict_c, deepcopy_list_c, and deepcopy_tuple_c.</w:t>
-      </w:r>
-      <w:r>
-        <w:br/>
-        <w:t>This flattening of the call stack clearly demonstrates that runtime execution has shifted from Python-level dispatch and recursion toward efficient, low-overhead native operations.</w:t>
-      </w:r>
-    </w:p>
-    <w:p>
-      <w:r>
-        <w:t>Together, these findings highlight the effectiveness of the optimization:</w:t>
-      </w:r>
-      <w:r>
-        <w:br/>
-        <w:t>by offloading recursive copy operations to low-level C implementations, the system achieves faster execution, improved memory locality, and significantly better CPU utilization — all while preserving full functional correctness.</w:t>
-      </w:r>
-    </w:p>
-    <w:p>
-      <w:pPr>
-        <w:rPr>
-          <w:lang w:val="en-US"/>
-        </w:rPr>
-      </w:pPr>
-    </w:p>
-    <w:p>
-      <w:pPr>
-        <w:pStyle w:val="Heading2"/>
-      </w:pPr>
-      <w:r>
-        <w:t>Hardware Acceleration Proposal</w:t>
-      </w:r>
-    </w:p>
-    <w:p>
-      <w:pPr>
-        <w:pStyle w:val="Heading3"/>
-      </w:pPr>
-      <w:r>
-        <w:t>Motivation</w:t>
-      </w:r>
-    </w:p>
-    <w:p>
-      <w:pPr>
-        <w:rPr>
-          <w:lang w:val="en-US"/>
-        </w:rPr>
-      </w:pPr>
-      <w:r>
-        <w:t>The software optimization moved the recursive logic of copy.deepcopy from Python bytecode into native C, greatly reducing interpreter overhead.</w:t>
-      </w:r>
-      <w:r>
-        <w:br/>
-        <w:t xml:space="preserve">However, even in this optimized implementation, the actual copying of objects </w:t>
-      </w:r>
-      <w:r>
-        <w:rPr>
-          <w:lang w:val="en-US"/>
-        </w:rPr>
-        <w:t>-</w:t>
-      </w:r>
-      <w:r>
-        <w:t xml:space="preserve"> </w:t>
+        <w:t xml:space="preserve">When fastcopy.c encounters a supported container (e.g., list, dict, tuple), instead of </w:t>
       </w:r>
       <w:r>
         <w:lastRenderedPageBreak/>
-        <w:t xml:space="preserve">iterating through lists, dictionaries, and tuples </w:t>
-      </w:r>
-      <w:r>
-        <w:rPr>
-          <w:lang w:val="en-US"/>
-        </w:rPr>
-        <w:t>-</w:t>
-      </w:r>
-      <w:r>
-        <w:t xml:space="preserve"> still runs on the CPU using regular load/store operations.</w:t>
-      </w:r>
-      <w:r>
-        <w:br/>
-        <w:t>These loops are memory-bound and execute millions of small memory accesses for large nested structures.</w:t>
-      </w:r>
-      <w:r>
-        <w:br/>
-        <w:t>A hardware-accelerated version could offload this work to a dedicated unit designed to traverse and duplicate Python data structures directly in memory.</w:t>
-      </w:r>
-    </w:p>
-    <w:p>
-      <w:pPr>
-        <w:pStyle w:val="Heading3"/>
-      </w:pPr>
-      <w:r>
-        <w:t>Key Design Challenge: Non-Contiguous Python Objects</w:t>
-      </w:r>
-    </w:p>
-    <w:p>
-      <w:r>
-        <w:t>Unlike C structs or arrays, Python objects are not stored contiguously in memory.</w:t>
-      </w:r>
-      <w:r>
-        <w:br/>
-        <w:t xml:space="preserve">A list contains a contiguous array of </w:t>
-      </w:r>
-      <w:r>
-        <w:rPr>
-          <w:i/>
-          <w:iCs/>
-        </w:rPr>
-        <w:t>pointers</w:t>
-      </w:r>
-      <w:r>
-        <w:t xml:space="preserve"> to elements, but the elements themselves can reside anywhere.</w:t>
-      </w:r>
-      <w:r>
-        <w:br/>
-        <w:t>A dict maintains a hash table pointing to key/value objects located at arbitrary addresses.</w:t>
-      </w:r>
-      <w:r>
-        <w:br/>
-        <w:t>Therefore, providing only a base address and length (as in memcpy) is insufficient.</w:t>
-      </w:r>
-    </w:p>
-    <w:p>
-      <w:pPr>
-        <w:rPr>
-          <w:lang w:val="en-US"/>
-        </w:rPr>
-      </w:pPr>
-      <w:r>
-        <w:t xml:space="preserve">To solve this, the hardware must rely on a </w:t>
-      </w:r>
-      <w:r>
-        <w:rPr>
-          <w:b/>
-          <w:bCs/>
-        </w:rPr>
-        <w:t>descriptor</w:t>
-      </w:r>
-      <w:r>
-        <w:t xml:space="preserve"> generated by the software layer.</w:t>
-      </w:r>
-      <w:r>
-        <w:br/>
-        <w:t xml:space="preserve">This descriptor describes the structure of the object graph </w:t>
-      </w:r>
-      <w:r>
-        <w:rPr>
-          <w:lang w:val="en-US"/>
-        </w:rPr>
-        <w:t>-</w:t>
-      </w:r>
-      <w:r>
-        <w:t xml:space="preserve"> including object types, element counts, and the memory addresses of referenced objects </w:t>
-      </w:r>
-      <w:r>
-        <w:rPr>
-          <w:lang w:val="en-US"/>
-        </w:rPr>
-        <w:t>-</w:t>
-      </w:r>
-      <w:r>
-        <w:t xml:space="preserve"> allowing the hardware to navigate and copy complex, non-contiguous data correctly.</w:t>
-      </w:r>
-    </w:p>
-    <w:p>
-      <w:pPr>
-        <w:pStyle w:val="Heading3"/>
-      </w:pPr>
-      <w:r>
-        <w:t>Concept Overview</w:t>
-      </w:r>
-    </w:p>
-    <w:p>
-      <w:r>
-        <w:t xml:space="preserve">We propose a </w:t>
-      </w:r>
-      <w:r>
-        <w:rPr>
-          <w:b/>
-          <w:bCs/>
-        </w:rPr>
-        <w:t>FastCopy Hardware Accelerator (FCA)</w:t>
-      </w:r>
-      <w:r>
-        <w:t xml:space="preserve"> integrated with the existing fastcopy.c module.</w:t>
-      </w:r>
-      <w:r>
-        <w:br/>
-        <w:t>When fastcopy.c encounters a supported container (e.g., list, dict, tuple), instead of executing C loops, it builds a small descriptor and passes it to the FCA.</w:t>
+        <w:t>executing C loops, it builds a small descriptor and passes it to the FCA.</w:t>
       </w:r>
       <w:r>
         <w:br/>
@@ -6699,7 +6807,6 @@
         <w:pStyle w:val="Heading3"/>
       </w:pPr>
       <w:r>
-        <w:lastRenderedPageBreak/>
         <w:t>Hardware/Software Interface</w:t>
       </w:r>
     </w:p>
@@ -6777,6 +6884,7 @@
         </w:rPr>
       </w:pPr>
       <w:r>
+        <w:lastRenderedPageBreak/>
         <w:t>Block Diagram</w:t>
       </w:r>
     </w:p>
@@ -6803,7 +6911,7 @@
                     </pic:cNvPicPr>
                   </pic:nvPicPr>
                   <pic:blipFill>
-                    <a:blip r:embed="rId8">
+                    <a:blip r:embed="rId10">
                       <a:extLst>
                         <a:ext uri="{28A0092B-C50C-407E-A947-70E740481C1C}">
                           <a14:useLocalDpi xmlns:a14="http://schemas.microsoft.com/office/drawing/2010/main" val="0"/>

</xml_diff>